<commit_message>
Setup 2020_01_07_hao_zhou_high_abundance experiment. Added probe notes and IDT order.
</commit_message>
<xml_diff>
--- a/notes/probe_scratch_paper.docx
+++ b/notes/probe_scratch_paper.docx
@@ -12,87 +12,365 @@
         <w:rPr>
           <w:rFonts w:ascii="Consolas" w:hAnsi="Consolas" w:cs="Consolas"/>
         </w:rPr>
-        <w:t># Probe scratch paper</w:t>
-      </w:r>
-    </w:p>
-    <w:p>
-      <w:pPr>
-        <w:rPr>
-          <w:rFonts w:ascii="Consolas" w:hAnsi="Consolas" w:cs="Consolas"/>
-        </w:rPr>
-      </w:pPr>
-    </w:p>
-    <w:p>
-      <w:pPr>
-        <w:rPr>
-          <w:rFonts w:ascii="Consolas" w:hAnsi="Consolas" w:cs="Consolas"/>
-        </w:rPr>
-      </w:pPr>
+        <w:t xml:space="preserve"># </w:t>
+      </w:r>
+      <w:r>
+        <w:rPr>
+          <w:rFonts w:ascii="Consolas" w:hAnsi="Consolas" w:cs="Consolas"/>
+        </w:rPr>
+        <w:t xml:space="preserve">Transcript Labeling </w:t>
+      </w:r>
+    </w:p>
+    <w:p>
+      <w:pPr>
+        <w:rPr>
+          <w:rFonts w:ascii="Consolas" w:hAnsi="Consolas" w:cs="Consolas"/>
+        </w:rPr>
+      </w:pPr>
+      <w:r>
+        <w:rPr>
+          <w:rFonts w:ascii="Consolas" w:hAnsi="Consolas" w:cs="Consolas"/>
+        </w:rPr>
+        <w:t xml:space="preserve"># </w:t>
+      </w:r>
+      <w:r>
+        <w:rPr>
+          <w:rFonts w:ascii="Consolas" w:hAnsi="Consolas" w:cs="Consolas"/>
+        </w:rPr>
+        <w:t>Probe scratch paper</w:t>
+      </w:r>
+    </w:p>
+    <w:p>
+      <w:pPr>
+        <w:rPr>
+          <w:rFonts w:ascii="Consolas" w:hAnsi="Consolas" w:cs="Consolas"/>
+        </w:rPr>
+      </w:pPr>
+    </w:p>
+    <w:p>
+      <w:pPr>
+        <w:rPr>
+          <w:rFonts w:ascii="Consolas" w:hAnsi="Consolas" w:cs="Consolas"/>
+        </w:rPr>
+      </w:pPr>
+      <w:r>
+        <w:rPr>
+          <w:rFonts w:ascii="Consolas" w:hAnsi="Consolas" w:cs="Consolas"/>
+        </w:rPr>
+        <w:t>In collaboration with Hao Zhou in Brito lab</w:t>
+      </w:r>
+    </w:p>
+    <w:p>
+      <w:pPr>
+        <w:rPr>
+          <w:rFonts w:ascii="Consolas" w:hAnsi="Consolas" w:cs="Consolas"/>
+        </w:rPr>
+      </w:pPr>
+      <w:r>
+        <w:rPr>
+          <w:rFonts w:ascii="Consolas" w:hAnsi="Consolas" w:cs="Consolas"/>
+        </w:rPr>
+        <w:t xml:space="preserve">We have </w:t>
+      </w:r>
+      <w:r>
+        <w:rPr>
+          <w:rFonts w:ascii="Consolas" w:hAnsi="Consolas" w:cs="Consolas"/>
+        </w:rPr>
+        <w:t>more</w:t>
+      </w:r>
+      <w:r>
+        <w:rPr>
+          <w:rFonts w:ascii="Consolas" w:hAnsi="Consolas" w:cs="Consolas"/>
+        </w:rPr>
+        <w:t>/less</w:t>
+      </w:r>
+      <w:r>
+        <w:rPr>
+          <w:rFonts w:ascii="Consolas" w:hAnsi="Consolas" w:cs="Consolas"/>
+        </w:rPr>
+        <w:t>-</w:t>
+      </w:r>
+      <w:r>
+        <w:rPr>
+          <w:rFonts w:ascii="Consolas" w:hAnsi="Consolas" w:cs="Consolas"/>
+        </w:rPr>
+        <w:t xml:space="preserve">abundant transcripts </w:t>
+      </w:r>
+      <w:r>
+        <w:rPr>
+          <w:rFonts w:ascii="Consolas" w:hAnsi="Consolas" w:cs="Consolas"/>
+        </w:rPr>
+        <w:t>across all</w:t>
+      </w:r>
+      <w:r>
+        <w:rPr>
+          <w:rFonts w:ascii="Consolas" w:hAnsi="Consolas" w:cs="Consolas"/>
+        </w:rPr>
+        <w:t xml:space="preserve"> mouse gut samples</w:t>
+      </w:r>
+    </w:p>
+    <w:p>
+      <w:pPr>
+        <w:rPr>
+          <w:rFonts w:ascii="Consolas" w:hAnsi="Consolas" w:cs="Consolas"/>
+        </w:rPr>
+      </w:pPr>
+    </w:p>
+    <w:p>
+      <w:pPr>
+        <w:rPr>
+          <w:rFonts w:ascii="Consolas" w:hAnsi="Consolas" w:cs="Consolas"/>
+        </w:rPr>
+      </w:pPr>
+      <w:r>
+        <w:rPr>
+          <w:rFonts w:ascii="Consolas" w:hAnsi="Consolas" w:cs="Consolas"/>
+        </w:rPr>
+        <w:t>## ndHM</w:t>
+      </w:r>
+    </w:p>
+    <w:p>
+      <w:pPr>
+        <w:rPr>
+          <w:rFonts w:ascii="Consolas" w:hAnsi="Consolas" w:cs="Consolas"/>
+        </w:rPr>
+      </w:pPr>
+      <w:r>
+        <w:rPr>
+          <w:rFonts w:ascii="Consolas" w:hAnsi="Consolas" w:cs="Consolas"/>
+        </w:rPr>
+        <w:t>Aerobic-type car</w:t>
+      </w:r>
       <w:bookmarkStart w:id="0" w:name="_GoBack"/>
-      <w:r>
-        <w:rPr>
-          <w:rFonts w:ascii="Consolas" w:hAnsi="Consolas" w:cs="Consolas"/>
-        </w:rPr>
-        <w:t>In collaboration with Hao Zhou in Brito lab</w:t>
-      </w:r>
-    </w:p>
-    <w:bookmarkEnd w:id="0"/>
-    <w:p>
-      <w:pPr>
-        <w:rPr>
-          <w:rFonts w:ascii="Consolas" w:hAnsi="Consolas" w:cs="Consolas"/>
-        </w:rPr>
-      </w:pPr>
-      <w:r>
-        <w:rPr>
-          <w:rFonts w:ascii="Consolas" w:hAnsi="Consolas" w:cs="Consolas"/>
-        </w:rPr>
-        <w:t xml:space="preserve">We have </w:t>
-      </w:r>
-      <w:r>
-        <w:rPr>
-          <w:rFonts w:ascii="Consolas" w:hAnsi="Consolas" w:cs="Consolas"/>
-        </w:rPr>
-        <w:t>more</w:t>
-      </w:r>
-      <w:r>
-        <w:rPr>
-          <w:rFonts w:ascii="Consolas" w:hAnsi="Consolas" w:cs="Consolas"/>
-        </w:rPr>
-        <w:t>/less</w:t>
-      </w:r>
-      <w:r>
-        <w:rPr>
-          <w:rFonts w:ascii="Consolas" w:hAnsi="Consolas" w:cs="Consolas"/>
-        </w:rPr>
-        <w:t>-</w:t>
-      </w:r>
-      <w:r>
-        <w:rPr>
-          <w:rFonts w:ascii="Consolas" w:hAnsi="Consolas" w:cs="Consolas"/>
-        </w:rPr>
-        <w:t xml:space="preserve">abundant transcripts </w:t>
-      </w:r>
-      <w:r>
-        <w:rPr>
-          <w:rFonts w:ascii="Consolas" w:hAnsi="Consolas" w:cs="Consolas"/>
-        </w:rPr>
-        <w:t>across all</w:t>
-      </w:r>
-      <w:r>
-        <w:rPr>
-          <w:rFonts w:ascii="Consolas" w:hAnsi="Consolas" w:cs="Consolas"/>
-        </w:rPr>
-        <w:t xml:space="preserve"> mouse gut samples</w:t>
-      </w:r>
-    </w:p>
-    <w:p>
-      <w:pPr>
-        <w:rPr>
-          <w:rFonts w:ascii="Consolas" w:hAnsi="Consolas" w:cs="Consolas"/>
-        </w:rPr>
-      </w:pPr>
-    </w:p>
+      <w:bookmarkEnd w:id="0"/>
+      <w:r>
+        <w:rPr>
+          <w:rFonts w:ascii="Consolas" w:hAnsi="Consolas" w:cs="Consolas"/>
+        </w:rPr>
+        <w:t>bon monoxide dehydrogenase</w:t>
+      </w:r>
+    </w:p>
+    <w:p>
+      <w:pPr>
+        <w:rPr>
+          <w:rFonts w:ascii="Consolas" w:hAnsi="Consolas" w:cs="Consolas"/>
+        </w:rPr>
+      </w:pPr>
+      <w:r>
+        <w:rPr>
+          <w:rFonts w:ascii="Consolas" w:hAnsi="Consolas" w:cs="Consolas"/>
+        </w:rPr>
+        <w:t xml:space="preserve">Associated with </w:t>
+      </w:r>
+      <w:r>
+        <w:rPr>
+          <w:rFonts w:ascii="Consolas" w:hAnsi="Consolas" w:cs="Consolas"/>
+        </w:rPr>
+        <w:t>oscillospirales</w:t>
+      </w:r>
+    </w:p>
+    <w:p>
+      <w:pPr>
+        <w:rPr>
+          <w:rFonts w:ascii="Consolas" w:hAnsi="Consolas" w:cs="Consolas"/>
+        </w:rPr>
+      </w:pPr>
+      <w:r>
+        <w:rPr>
+          <w:rFonts w:ascii="Consolas" w:hAnsi="Consolas" w:cs="Consolas"/>
+        </w:rPr>
+        <w:t xml:space="preserve">Mean rpkm </w:t>
+      </w:r>
+      <w:r>
+        <w:rPr>
+          <w:rFonts w:ascii="Consolas" w:hAnsi="Consolas" w:cs="Consolas"/>
+        </w:rPr>
+        <w:t>42648</w:t>
+      </w:r>
+    </w:p>
+    <w:p>
+      <w:pPr>
+        <w:rPr>
+          <w:rFonts w:ascii="Consolas" w:hAnsi="Consolas" w:cs="Consolas"/>
+        </w:rPr>
+      </w:pPr>
+    </w:p>
+    <w:p>
+      <w:pPr>
+        <w:rPr>
+          <w:rFonts w:ascii="Consolas" w:hAnsi="Consolas" w:cs="Consolas"/>
+        </w:rPr>
+      </w:pPr>
+      <w:r>
+        <w:rPr>
+          <w:rFonts w:ascii="Consolas" w:hAnsi="Consolas" w:cs="Consolas"/>
+        </w:rPr>
+        <w:t>&gt;</w:t>
+      </w:r>
+      <w:r>
+        <w:rPr>
+          <w:rFonts w:ascii="Consolas" w:hAnsi="Consolas" w:cs="Consolas"/>
+        </w:rPr>
+        <w:t>Probe p.ndhM_322.27.27</w:t>
+      </w:r>
+    </w:p>
+    <w:p>
+      <w:pPr>
+        <w:rPr>
+          <w:rFonts w:ascii="Consolas" w:hAnsi="Consolas" w:cs="Consolas"/>
+          <w:color w:val="FF0000"/>
+        </w:rPr>
+      </w:pPr>
+      <w:r>
+        <w:rPr>
+          <w:rFonts w:ascii="Consolas" w:hAnsi="Consolas" w:cs="Consolas"/>
+        </w:rPr>
+        <w:t>GGCGACCCCTCCCTCGATCTG</w:t>
+      </w:r>
+      <w:r>
+        <w:rPr>
+          <w:rFonts w:ascii="Consolas" w:hAnsi="Consolas" w:cs="Consolas"/>
+        </w:rPr>
+        <w:t xml:space="preserve"> </w:t>
+      </w:r>
+      <w:r>
+        <w:rPr>
+          <w:rFonts w:ascii="Consolas" w:hAnsi="Consolas" w:cs="Consolas"/>
+        </w:rPr>
+        <w:t xml:space="preserve">TTT </w:t>
+      </w:r>
+      <w:r>
+        <w:rPr>
+          <w:rFonts w:ascii="Consolas" w:hAnsi="Consolas" w:cs="Consolas"/>
+          <w:color w:val="FF0000"/>
+        </w:rPr>
+        <w:t>ACATCATCAT ACATCATCAT</w:t>
+      </w:r>
+    </w:p>
+    <w:p>
+      <w:pPr>
+        <w:rPr>
+          <w:rFonts w:ascii="Consolas" w:hAnsi="Consolas" w:cs="Consolas"/>
+          <w:color w:val="FF0000"/>
+        </w:rPr>
+      </w:pPr>
+    </w:p>
+    <w:p>
+      <w:pPr>
+        <w:rPr>
+          <w:rFonts w:ascii="Consolas" w:hAnsi="Consolas" w:cs="Consolas"/>
+        </w:rPr>
+      </w:pPr>
+      <w:r>
+        <w:rPr>
+          <w:rFonts w:ascii="Consolas" w:hAnsi="Consolas" w:cs="Consolas"/>
+        </w:rPr>
+        <w:t>&gt;Probe p.ndhM_302.27.27</w:t>
+      </w:r>
+    </w:p>
+    <w:p>
+      <w:pPr>
+        <w:rPr>
+          <w:rFonts w:ascii="Consolas" w:hAnsi="Consolas" w:cs="Consolas"/>
+        </w:rPr>
+      </w:pPr>
+      <w:r>
+        <w:rPr>
+          <w:rFonts w:ascii="Consolas" w:hAnsi="Consolas" w:cs="Consolas"/>
+        </w:rPr>
+        <w:t>AGGCCGTACCCTATCCCGGT</w:t>
+      </w:r>
+      <w:r>
+        <w:rPr>
+          <w:rFonts w:ascii="Consolas" w:hAnsi="Consolas" w:cs="Consolas"/>
+        </w:rPr>
+        <w:t xml:space="preserve"> </w:t>
+      </w:r>
+      <w:r>
+        <w:rPr>
+          <w:rFonts w:ascii="Consolas" w:hAnsi="Consolas" w:cs="Consolas"/>
+        </w:rPr>
+        <w:t xml:space="preserve">TTT </w:t>
+      </w:r>
+      <w:r>
+        <w:rPr>
+          <w:rFonts w:ascii="Consolas" w:hAnsi="Consolas" w:cs="Consolas"/>
+          <w:color w:val="FF0000"/>
+        </w:rPr>
+        <w:t>ACATCATCAT ACATCATCAT</w:t>
+      </w:r>
+    </w:p>
+    <w:p>
+      <w:pPr>
+        <w:rPr>
+          <w:rFonts w:ascii="Consolas" w:hAnsi="Consolas" w:cs="Consolas"/>
+        </w:rPr>
+      </w:pPr>
+    </w:p>
+    <w:p>
+      <w:pPr>
+        <w:pStyle w:val="PlainText"/>
+        <w:rPr>
+          <w:sz w:val="24"/>
+          <w:szCs w:val="24"/>
+        </w:rPr>
+      </w:pPr>
+      <w:r>
+        <w:rPr>
+          <w:sz w:val="24"/>
+          <w:szCs w:val="24"/>
+        </w:rPr>
+        <w:t>&gt;Hairpin h.27.27.tail</w:t>
+      </w:r>
+    </w:p>
+    <w:p>
+      <w:r>
+        <w:rPr>
+          <w:highlight w:val="red"/>
+        </w:rPr>
+        <w:t>ACATCATCAT</w:t>
+      </w:r>
+      <w:r>
+        <w:t xml:space="preserve"> </w:t>
+      </w:r>
+      <w:r>
+        <w:rPr>
+          <w:highlight w:val="lightGray"/>
+        </w:rPr>
+        <w:t>GGGCC</w:t>
+      </w:r>
+      <w:r>
+        <w:t xml:space="preserve"> TTTT </w:t>
+      </w:r>
+      <w:r>
+        <w:rPr>
+          <w:highlight w:val="lightGray"/>
+        </w:rPr>
+        <w:t>GGCCC</w:t>
+      </w:r>
+      <w:r>
+        <w:t xml:space="preserve"> </w:t>
+      </w:r>
+      <w:r>
+        <w:rPr>
+          <w:highlight w:val="red"/>
+        </w:rPr>
+        <w:t>ATGATGATGT</w:t>
+      </w:r>
+      <w:r>
+        <w:t xml:space="preserve"> </w:t>
+      </w:r>
+      <w:r>
+        <w:rPr>
+          <w:color w:val="FF0000"/>
+        </w:rPr>
+        <w:t>ATGATGATG</w:t>
+      </w:r>
+      <w:r>
+        <w:t xml:space="preserve"> TTTTTTT</w:t>
+      </w:r>
+    </w:p>
+    <w:p/>
     <w:p>
       <w:pPr>
         <w:rPr>
@@ -105,26 +383,24 @@
         </w:rPr>
         <w:t xml:space="preserve">## </w:t>
       </w:r>
-      <w:proofErr w:type="spellStart"/>
-      <w:r>
-        <w:rPr>
-          <w:rFonts w:ascii="Consolas" w:hAnsi="Consolas" w:cs="Consolas"/>
-        </w:rPr>
-        <w:t>ndHM</w:t>
-      </w:r>
-      <w:proofErr w:type="spellEnd"/>
-    </w:p>
-    <w:p>
-      <w:pPr>
-        <w:rPr>
-          <w:rFonts w:ascii="Consolas" w:hAnsi="Consolas" w:cs="Consolas"/>
-        </w:rPr>
-      </w:pPr>
-      <w:r>
-        <w:rPr>
-          <w:rFonts w:ascii="Consolas" w:hAnsi="Consolas" w:cs="Consolas"/>
-        </w:rPr>
-        <w:t>Aerobic-type carbon monoxide dehydrogenase</w:t>
+      <w:r>
+        <w:rPr>
+          <w:rFonts w:ascii="Consolas" w:hAnsi="Consolas" w:cs="Consolas"/>
+        </w:rPr>
+        <w:t>argC</w:t>
+      </w:r>
+    </w:p>
+    <w:p>
+      <w:pPr>
+        <w:rPr>
+          <w:rFonts w:ascii="Consolas" w:hAnsi="Consolas" w:cs="Consolas"/>
+        </w:rPr>
+      </w:pPr>
+      <w:r>
+        <w:rPr>
+          <w:rFonts w:ascii="Consolas" w:hAnsi="Consolas" w:cs="Consolas"/>
+        </w:rPr>
+        <w:t>Belongs to the NAGSA dehydrogenase family. Type 1 subfamily</w:t>
       </w:r>
     </w:p>
     <w:p>
@@ -139,103 +415,299 @@
         </w:rPr>
         <w:t xml:space="preserve">Associated with </w:t>
       </w:r>
-      <w:proofErr w:type="spellStart"/>
-      <w:r>
-        <w:rPr>
-          <w:rFonts w:ascii="Consolas" w:hAnsi="Consolas" w:cs="Consolas"/>
-        </w:rPr>
-        <w:t>alphaproteobacteria</w:t>
-      </w:r>
-      <w:proofErr w:type="spellEnd"/>
-    </w:p>
-    <w:p>
-      <w:pPr>
-        <w:rPr>
-          <w:rFonts w:ascii="Consolas" w:hAnsi="Consolas" w:cs="Consolas"/>
-        </w:rPr>
-      </w:pPr>
-      <w:r>
-        <w:rPr>
-          <w:rFonts w:ascii="Consolas" w:hAnsi="Consolas" w:cs="Consolas"/>
-        </w:rPr>
-        <w:t xml:space="preserve">Mean </w:t>
-      </w:r>
-      <w:proofErr w:type="spellStart"/>
-      <w:r>
-        <w:rPr>
-          <w:rFonts w:ascii="Consolas" w:hAnsi="Consolas" w:cs="Consolas"/>
-        </w:rPr>
-        <w:t>rpkm</w:t>
-      </w:r>
-      <w:proofErr w:type="spellEnd"/>
-      <w:r>
-        <w:rPr>
-          <w:rFonts w:ascii="Consolas" w:hAnsi="Consolas" w:cs="Consolas"/>
-        </w:rPr>
-        <w:t xml:space="preserve"> 4411.89</w:t>
-      </w:r>
-    </w:p>
-    <w:p>
-      <w:pPr>
-        <w:rPr>
-          <w:rFonts w:ascii="Consolas" w:hAnsi="Consolas" w:cs="Consolas"/>
-        </w:rPr>
-      </w:pPr>
-    </w:p>
-    <w:p>
-      <w:pPr>
-        <w:rPr>
-          <w:rFonts w:ascii="Consolas" w:hAnsi="Consolas" w:cs="Consolas"/>
-        </w:rPr>
-      </w:pPr>
-      <w:r>
-        <w:rPr>
-          <w:rFonts w:ascii="Consolas" w:hAnsi="Consolas" w:cs="Consolas"/>
-        </w:rPr>
-        <w:t xml:space="preserve"># </w:t>
-      </w:r>
-      <w:proofErr w:type="spellStart"/>
-      <w:r>
-        <w:rPr>
-          <w:rFonts w:ascii="Consolas" w:hAnsi="Consolas" w:cs="Consolas"/>
-        </w:rPr>
-        <w:t>yjjK</w:t>
-      </w:r>
-      <w:proofErr w:type="spellEnd"/>
-    </w:p>
-    <w:p>
-      <w:pPr>
-        <w:rPr>
-          <w:rFonts w:ascii="Consolas" w:hAnsi="Consolas" w:cs="Consolas"/>
-        </w:rPr>
-      </w:pPr>
-      <w:r>
-        <w:rPr>
-          <w:rFonts w:ascii="Consolas" w:hAnsi="Consolas" w:cs="Consolas"/>
-        </w:rPr>
-        <w:t>ABC transporter</w:t>
-      </w:r>
-    </w:p>
-    <w:p>
-      <w:pPr>
-        <w:rPr>
-          <w:rFonts w:ascii="Consolas" w:hAnsi="Consolas" w:cs="Consolas"/>
-        </w:rPr>
-      </w:pPr>
-      <w:r>
-        <w:rPr>
-          <w:rFonts w:ascii="Consolas" w:hAnsi="Consolas" w:cs="Consolas"/>
-        </w:rPr>
-        <w:t xml:space="preserve">Associated with </w:t>
-      </w:r>
-      <w:proofErr w:type="spellStart"/>
-      <w:r>
-        <w:rPr>
-          <w:rFonts w:ascii="Consolas" w:hAnsi="Consolas" w:cs="Consolas"/>
-        </w:rPr>
-        <w:t>Coriobacteriia</w:t>
-      </w:r>
-      <w:proofErr w:type="spellEnd"/>
+      <w:r>
+        <w:rPr>
+          <w:rFonts w:ascii="Consolas" w:hAnsi="Consolas" w:cs="Consolas"/>
+        </w:rPr>
+        <w:t>oscillospirales</w:t>
+      </w:r>
+    </w:p>
+    <w:p>
+      <w:pPr>
+        <w:rPr>
+          <w:rFonts w:ascii="Consolas" w:hAnsi="Consolas" w:cs="Consolas"/>
+        </w:rPr>
+      </w:pPr>
+      <w:r>
+        <w:rPr>
+          <w:rFonts w:ascii="Consolas" w:hAnsi="Consolas" w:cs="Consolas"/>
+        </w:rPr>
+        <w:t>Mean rpkm 3284</w:t>
+      </w:r>
+    </w:p>
+    <w:p>
+      <w:pPr>
+        <w:rPr>
+          <w:rFonts w:ascii="Consolas" w:hAnsi="Consolas" w:cs="Consolas"/>
+        </w:rPr>
+      </w:pPr>
+    </w:p>
+    <w:p>
+      <w:pPr>
+        <w:rPr>
+          <w:rFonts w:ascii="Consolas" w:hAnsi="Consolas" w:cs="Consolas"/>
+        </w:rPr>
+      </w:pPr>
+      <w:r>
+        <w:rPr>
+          <w:rFonts w:ascii="Consolas" w:hAnsi="Consolas" w:cs="Consolas"/>
+        </w:rPr>
+        <w:t>&gt;Probe p.argC_553.25.25</w:t>
+      </w:r>
+    </w:p>
+    <w:p>
+      <w:pPr>
+        <w:rPr>
+          <w:rFonts w:ascii="Consolas" w:hAnsi="Consolas" w:cs="Consolas"/>
+          <w:color w:val="FF0000"/>
+        </w:rPr>
+      </w:pPr>
+      <w:r>
+        <w:rPr>
+          <w:rFonts w:ascii="Consolas" w:hAnsi="Consolas" w:cs="Consolas"/>
+        </w:rPr>
+        <w:t>CAAGGCCGGGGCTAGAGCCA</w:t>
+      </w:r>
+      <w:r>
+        <w:rPr>
+          <w:rFonts w:ascii="Consolas" w:hAnsi="Consolas" w:cs="Consolas"/>
+        </w:rPr>
+        <w:t xml:space="preserve"> </w:t>
+      </w:r>
+      <w:r>
+        <w:rPr>
+          <w:rFonts w:ascii="Consolas" w:hAnsi="Consolas" w:cs="Consolas"/>
+        </w:rPr>
+        <w:t xml:space="preserve">TTT </w:t>
+      </w:r>
+      <w:r>
+        <w:rPr>
+          <w:rFonts w:ascii="Consolas" w:hAnsi="Consolas" w:cs="Consolas"/>
+          <w:color w:val="FF0000"/>
+        </w:rPr>
+        <w:t>ACCAATAATA ACCAATAATA</w:t>
+      </w:r>
+    </w:p>
+    <w:p>
+      <w:pPr>
+        <w:rPr>
+          <w:rFonts w:ascii="Consolas" w:hAnsi="Consolas" w:cs="Consolas"/>
+          <w:color w:val="FF0000"/>
+        </w:rPr>
+      </w:pPr>
+    </w:p>
+    <w:p>
+      <w:pPr>
+        <w:rPr>
+          <w:rFonts w:ascii="Consolas" w:hAnsi="Consolas" w:cs="Consolas"/>
+        </w:rPr>
+      </w:pPr>
+      <w:r>
+        <w:rPr>
+          <w:rFonts w:ascii="Consolas" w:hAnsi="Consolas" w:cs="Consolas"/>
+        </w:rPr>
+        <w:t>&gt;Probe p.argC_</w:t>
+      </w:r>
+      <w:r>
+        <w:rPr>
+          <w:rFonts w:ascii="Consolas" w:hAnsi="Consolas" w:cs="Consolas"/>
+        </w:rPr>
+        <w:t>529</w:t>
+      </w:r>
+      <w:r>
+        <w:rPr>
+          <w:rFonts w:ascii="Consolas" w:hAnsi="Consolas" w:cs="Consolas"/>
+        </w:rPr>
+        <w:t>.25.25</w:t>
+      </w:r>
+    </w:p>
+    <w:p>
+      <w:pPr>
+        <w:rPr>
+          <w:rFonts w:ascii="Consolas" w:hAnsi="Consolas" w:cs="Consolas"/>
+          <w:color w:val="FF0000"/>
+        </w:rPr>
+      </w:pPr>
+      <w:r>
+        <w:rPr>
+          <w:rFonts w:ascii="Consolas" w:hAnsi="Consolas" w:cs="Consolas"/>
+        </w:rPr>
+        <w:t>CTCCGGCTGTATTAGCCCTGCCT</w:t>
+      </w:r>
+      <w:r>
+        <w:rPr>
+          <w:rFonts w:ascii="Consolas" w:hAnsi="Consolas" w:cs="Consolas"/>
+        </w:rPr>
+        <w:t xml:space="preserve"> </w:t>
+      </w:r>
+      <w:r>
+        <w:rPr>
+          <w:rFonts w:ascii="Consolas" w:hAnsi="Consolas" w:cs="Consolas"/>
+        </w:rPr>
+        <w:t xml:space="preserve">TTT </w:t>
+      </w:r>
+      <w:r>
+        <w:rPr>
+          <w:rFonts w:ascii="Consolas" w:hAnsi="Consolas" w:cs="Consolas"/>
+          <w:color w:val="FF0000"/>
+        </w:rPr>
+        <w:t>ACCAATAATA ACCAATAATA</w:t>
+      </w:r>
+    </w:p>
+    <w:p>
+      <w:pPr>
+        <w:rPr>
+          <w:rFonts w:ascii="Consolas" w:hAnsi="Consolas" w:cs="Consolas"/>
+          <w:color w:val="FF0000"/>
+        </w:rPr>
+      </w:pPr>
+    </w:p>
+    <w:p>
+      <w:pPr>
+        <w:rPr>
+          <w:rFonts w:ascii="Consolas" w:hAnsi="Consolas" w:cs="Consolas"/>
+          <w:color w:val="000000" w:themeColor="text1"/>
+        </w:rPr>
+      </w:pPr>
+      <w:r>
+        <w:rPr>
+          <w:rFonts w:ascii="Consolas" w:hAnsi="Consolas" w:cs="Consolas"/>
+          <w:color w:val="000000" w:themeColor="text1"/>
+        </w:rPr>
+        <w:t xml:space="preserve">&gt;Hairpin </w:t>
+      </w:r>
+      <w:r>
+        <w:rPr>
+          <w:rFonts w:ascii="Consolas" w:hAnsi="Consolas" w:cs="Consolas"/>
+          <w:color w:val="000000" w:themeColor="text1"/>
+        </w:rPr>
+        <w:t>h.25.25</w:t>
+      </w:r>
+      <w:r>
+        <w:rPr>
+          <w:rFonts w:ascii="Consolas" w:hAnsi="Consolas" w:cs="Consolas"/>
+          <w:color w:val="000000" w:themeColor="text1"/>
+        </w:rPr>
+        <w:t>.tail</w:t>
+      </w:r>
+    </w:p>
+    <w:p>
+      <w:pPr>
+        <w:rPr>
+          <w:rFonts w:ascii="Consolas" w:hAnsi="Consolas" w:cs="Consolas"/>
+          <w:color w:val="000000" w:themeColor="text1"/>
+        </w:rPr>
+      </w:pPr>
+      <w:r>
+        <w:rPr>
+          <w:rFonts w:ascii="Consolas" w:hAnsi="Consolas" w:cs="Consolas"/>
+          <w:color w:val="000000" w:themeColor="text1"/>
+          <w:highlight w:val="red"/>
+        </w:rPr>
+        <w:t>ACCAATAATA</w:t>
+      </w:r>
+      <w:r>
+        <w:rPr>
+          <w:rFonts w:ascii="Consolas" w:hAnsi="Consolas" w:cs="Consolas"/>
+          <w:color w:val="000000" w:themeColor="text1"/>
+        </w:rPr>
+        <w:t xml:space="preserve"> </w:t>
+      </w:r>
+      <w:r>
+        <w:rPr>
+          <w:rFonts w:ascii="Consolas" w:hAnsi="Consolas" w:cs="Consolas"/>
+          <w:color w:val="000000" w:themeColor="text1"/>
+          <w:highlight w:val="lightGray"/>
+        </w:rPr>
+        <w:t>GGGCC</w:t>
+      </w:r>
+      <w:r>
+        <w:rPr>
+          <w:rFonts w:ascii="Consolas" w:hAnsi="Consolas" w:cs="Consolas"/>
+          <w:color w:val="000000" w:themeColor="text1"/>
+        </w:rPr>
+        <w:t xml:space="preserve"> </w:t>
+      </w:r>
+      <w:r>
+        <w:rPr>
+          <w:rFonts w:ascii="Consolas" w:hAnsi="Consolas" w:cs="Consolas"/>
+          <w:color w:val="000000" w:themeColor="text1"/>
+        </w:rPr>
+        <w:t>TTTT</w:t>
+      </w:r>
+      <w:r>
+        <w:rPr>
+          <w:rFonts w:ascii="Consolas" w:hAnsi="Consolas" w:cs="Consolas"/>
+          <w:color w:val="000000" w:themeColor="text1"/>
+        </w:rPr>
+        <w:t xml:space="preserve"> </w:t>
+      </w:r>
+      <w:r>
+        <w:rPr>
+          <w:rFonts w:ascii="Consolas" w:hAnsi="Consolas" w:cs="Consolas"/>
+          <w:color w:val="000000" w:themeColor="text1"/>
+          <w:highlight w:val="lightGray"/>
+        </w:rPr>
+        <w:t>GGCCC</w:t>
+      </w:r>
+      <w:r>
+        <w:rPr>
+          <w:rFonts w:ascii="Consolas" w:hAnsi="Consolas" w:cs="Consolas"/>
+          <w:color w:val="000000" w:themeColor="text1"/>
+        </w:rPr>
+        <w:t xml:space="preserve"> </w:t>
+      </w:r>
+      <w:r>
+        <w:rPr>
+          <w:rFonts w:ascii="Consolas" w:hAnsi="Consolas" w:cs="Consolas"/>
+          <w:color w:val="000000" w:themeColor="text1"/>
+          <w:highlight w:val="red"/>
+        </w:rPr>
+        <w:t>TATTATTGGT</w:t>
+      </w:r>
+      <w:r>
+        <w:rPr>
+          <w:rFonts w:ascii="Consolas" w:hAnsi="Consolas" w:cs="Consolas"/>
+          <w:color w:val="000000" w:themeColor="text1"/>
+        </w:rPr>
+        <w:t xml:space="preserve"> </w:t>
+      </w:r>
+      <w:r>
+        <w:rPr>
+          <w:rFonts w:ascii="Consolas" w:hAnsi="Consolas" w:cs="Consolas"/>
+          <w:color w:val="FF0000"/>
+        </w:rPr>
+        <w:t>TATTATTGG</w:t>
+      </w:r>
+      <w:r>
+        <w:rPr>
+          <w:rFonts w:ascii="Consolas" w:hAnsi="Consolas" w:cs="Consolas"/>
+          <w:color w:val="FF0000"/>
+        </w:rPr>
+        <w:t xml:space="preserve"> </w:t>
+      </w:r>
+      <w:r>
+        <w:rPr>
+          <w:rFonts w:ascii="Consolas" w:hAnsi="Consolas" w:cs="Consolas"/>
+          <w:color w:val="000000" w:themeColor="text1"/>
+        </w:rPr>
+        <w:t>TTTTTTT</w:t>
+      </w:r>
+    </w:p>
+    <w:p>
+      <w:pPr>
+        <w:rPr>
+          <w:rFonts w:ascii="Consolas" w:hAnsi="Consolas" w:cs="Consolas"/>
+          <w:color w:val="FF0000"/>
+        </w:rPr>
+      </w:pPr>
+    </w:p>
+    <w:p>
+      <w:pPr>
+        <w:rPr>
+          <w:rFonts w:ascii="Consolas" w:hAnsi="Consolas" w:cs="Consolas"/>
+        </w:rPr>
+      </w:pPr>
     </w:p>
     <w:sectPr>
       <w:pgSz w:w="12240" w:h="15840"/>
@@ -668,6 +1140,42 @@
     <w:semiHidden/>
     <w:unhideWhenUsed/>
   </w:style>
+  <w:style w:type="paragraph" w:styleId="PlainText">
+    <w:name w:val="Plain Text"/>
+    <w:basedOn w:val="Normal"/>
+    <w:link w:val="PlainTextChar"/>
+    <w:uiPriority w:val="99"/>
+    <w:unhideWhenUsed/>
+    <w:rsid w:val="00DF26A0"/>
+    <w:rPr>
+      <w:rFonts w:ascii="Consolas" w:hAnsi="Consolas" w:cs="Consolas"/>
+      <w:sz w:val="21"/>
+      <w:szCs w:val="21"/>
+    </w:rPr>
+  </w:style>
+  <w:style w:type="character" w:customStyle="1" w:styleId="PlainTextChar">
+    <w:name w:val="Plain Text Char"/>
+    <w:basedOn w:val="DefaultParagraphFont"/>
+    <w:link w:val="PlainText"/>
+    <w:uiPriority w:val="99"/>
+    <w:rsid w:val="00DF26A0"/>
+    <w:rPr>
+      <w:rFonts w:ascii="Consolas" w:hAnsi="Consolas" w:cs="Consolas"/>
+      <w:sz w:val="21"/>
+      <w:szCs w:val="21"/>
+    </w:rPr>
+  </w:style>
+  <w:style w:type="paragraph" w:styleId="ListParagraph">
+    <w:name w:val="List Paragraph"/>
+    <w:basedOn w:val="Normal"/>
+    <w:uiPriority w:val="34"/>
+    <w:qFormat/>
+    <w:rsid w:val="00DB5FF2"/>
+    <w:pPr>
+      <w:ind w:left="720"/>
+      <w:contextualSpacing/>
+    </w:pPr>
+  </w:style>
 </w:styles>
 </file>
 

</xml_diff>